<commit_message>
atualizando os artefatos para a AC5 de engenharia de requisitos
</commit_message>
<xml_diff>
--- a/18 - Descrição dos Processos de Negócio.docx
+++ b/18 - Descrição dos Processos de Negócio.docx
@@ -412,15 +412,7 @@
           <w:sz w:val="24"/>
           <w:szCs w:val="24"/>
         </w:rPr>
-        <w:t xml:space="preserve"> pela opção delivery, o</w:t>
-      </w:r>
-      <w:r>
-        <w:rPr>
-          <w:rFonts w:ascii="Arial" w:hAnsi="Arial" w:cs="Arial"/>
-          <w:sz w:val="24"/>
-          <w:szCs w:val="24"/>
-        </w:rPr>
-        <w:t xml:space="preserve"> frete é calculado junto com o preço dos produtos.</w:t>
+        <w:t xml:space="preserve"> pela opção delivery, o frete é calculado junto com o preço dos produtos.</w:t>
       </w:r>
     </w:p>
     <w:p>
@@ -2234,7 +2226,31 @@
           <w:sz w:val="24"/>
           <w:szCs w:val="24"/>
         </w:rPr>
-        <w:t>Entrega de pedidos.</w:t>
+        <w:t>Entrega</w:t>
+      </w:r>
+      <w:r>
+        <w:rPr>
+          <w:rFonts w:ascii="Arial" w:hAnsi="Arial" w:cs="Arial"/>
+          <w:sz w:val="24"/>
+          <w:szCs w:val="24"/>
+        </w:rPr>
+        <w:t>r</w:t>
+      </w:r>
+      <w:r>
+        <w:rPr>
+          <w:rFonts w:ascii="Arial" w:hAnsi="Arial" w:cs="Arial"/>
+          <w:sz w:val="24"/>
+          <w:szCs w:val="24"/>
+        </w:rPr>
+        <w:t xml:space="preserve"> Produtos</w:t>
+      </w:r>
+      <w:r>
+        <w:rPr>
+          <w:rFonts w:ascii="Arial" w:hAnsi="Arial" w:cs="Arial"/>
+          <w:sz w:val="24"/>
+          <w:szCs w:val="24"/>
+        </w:rPr>
+        <w:t>.</w:t>
       </w:r>
     </w:p>
     <w:p>
@@ -2459,6 +2475,541 @@
           <w:szCs w:val="24"/>
         </w:rPr>
         <w:t>O produto é entregue ao cliente.</w:t>
+      </w:r>
+    </w:p>
+    <w:p>
+      <w:pPr>
+        <w:pStyle w:val="PargrafodaLista"/>
+        <w:rPr>
+          <w:rFonts w:ascii="Arial" w:hAnsi="Arial" w:cs="Arial"/>
+          <w:sz w:val="24"/>
+          <w:szCs w:val="24"/>
+        </w:rPr>
+      </w:pPr>
+    </w:p>
+    <w:p>
+      <w:pPr>
+        <w:rPr>
+          <w:rFonts w:ascii="Arial" w:hAnsi="Arial" w:cs="Arial"/>
+          <w:sz w:val="24"/>
+          <w:szCs w:val="24"/>
+        </w:rPr>
+      </w:pPr>
+      <w:r>
+        <w:rPr>
+          <w:rFonts w:ascii="Arial" w:hAnsi="Arial" w:cs="Arial"/>
+          <w:b/>
+          <w:bCs/>
+          <w:sz w:val="24"/>
+          <w:szCs w:val="24"/>
+        </w:rPr>
+        <w:t>Processo</w:t>
+      </w:r>
+      <w:r>
+        <w:rPr>
+          <w:rFonts w:ascii="Arial" w:hAnsi="Arial" w:cs="Arial"/>
+          <w:sz w:val="24"/>
+          <w:szCs w:val="24"/>
+        </w:rPr>
+        <w:t xml:space="preserve">: </w:t>
+      </w:r>
+      <w:r>
+        <w:rPr>
+          <w:rFonts w:ascii="Arial" w:hAnsi="Arial" w:cs="Arial"/>
+          <w:sz w:val="24"/>
+          <w:szCs w:val="24"/>
+        </w:rPr>
+        <w:t>Trocar produto</w:t>
+      </w:r>
+      <w:r>
+        <w:rPr>
+          <w:rFonts w:ascii="Arial" w:hAnsi="Arial" w:cs="Arial"/>
+          <w:sz w:val="24"/>
+          <w:szCs w:val="24"/>
+        </w:rPr>
+        <w:t>.</w:t>
+      </w:r>
+    </w:p>
+    <w:p>
+      <w:pPr>
+        <w:rPr>
+          <w:rFonts w:ascii="Arial" w:hAnsi="Arial" w:cs="Arial"/>
+          <w:sz w:val="24"/>
+          <w:szCs w:val="24"/>
+        </w:rPr>
+      </w:pPr>
+      <w:r>
+        <w:rPr>
+          <w:rFonts w:ascii="Arial" w:hAnsi="Arial" w:cs="Arial"/>
+          <w:b/>
+          <w:bCs/>
+          <w:sz w:val="24"/>
+          <w:szCs w:val="24"/>
+        </w:rPr>
+        <w:t>Evento</w:t>
+      </w:r>
+      <w:r>
+        <w:rPr>
+          <w:rFonts w:ascii="Arial" w:hAnsi="Arial" w:cs="Arial"/>
+          <w:sz w:val="24"/>
+          <w:szCs w:val="24"/>
+        </w:rPr>
+        <w:t xml:space="preserve">: </w:t>
+      </w:r>
+      <w:r>
+        <w:rPr>
+          <w:rFonts w:ascii="Arial" w:hAnsi="Arial" w:cs="Arial"/>
+          <w:sz w:val="24"/>
+          <w:szCs w:val="24"/>
+        </w:rPr>
+        <w:t>Cliente pede a troca de um produto</w:t>
+      </w:r>
+      <w:r>
+        <w:rPr>
+          <w:rFonts w:ascii="Arial" w:hAnsi="Arial" w:cs="Arial"/>
+          <w:sz w:val="24"/>
+          <w:szCs w:val="24"/>
+        </w:rPr>
+        <w:t>.</w:t>
+      </w:r>
+    </w:p>
+    <w:p>
+      <w:pPr>
+        <w:rPr>
+          <w:rFonts w:ascii="Arial" w:hAnsi="Arial" w:cs="Arial"/>
+          <w:sz w:val="24"/>
+          <w:szCs w:val="24"/>
+        </w:rPr>
+      </w:pPr>
+      <w:r>
+        <w:rPr>
+          <w:rFonts w:ascii="Arial" w:hAnsi="Arial" w:cs="Arial"/>
+          <w:b/>
+          <w:bCs/>
+          <w:sz w:val="24"/>
+          <w:szCs w:val="24"/>
+        </w:rPr>
+        <w:t>Trabalhador envolvido</w:t>
+      </w:r>
+      <w:r>
+        <w:rPr>
+          <w:rFonts w:ascii="Arial" w:hAnsi="Arial" w:cs="Arial"/>
+          <w:sz w:val="24"/>
+          <w:szCs w:val="24"/>
+        </w:rPr>
+        <w:t>:</w:t>
+      </w:r>
+      <w:r>
+        <w:rPr>
+          <w:rFonts w:ascii="Arial" w:hAnsi="Arial" w:cs="Arial"/>
+          <w:sz w:val="24"/>
+          <w:szCs w:val="24"/>
+        </w:rPr>
+        <w:t xml:space="preserve"> Funcionário da loja.</w:t>
+      </w:r>
+    </w:p>
+    <w:p>
+      <w:pPr>
+        <w:pStyle w:val="PargrafodaLista"/>
+        <w:numPr>
+          <w:ilvl w:val="0"/>
+          <w:numId w:val="12"/>
+        </w:numPr>
+        <w:rPr>
+          <w:rFonts w:ascii="Arial" w:hAnsi="Arial" w:cs="Arial"/>
+          <w:sz w:val="24"/>
+          <w:szCs w:val="24"/>
+        </w:rPr>
+      </w:pPr>
+      <w:r>
+        <w:rPr>
+          <w:rFonts w:ascii="Arial" w:hAnsi="Arial" w:cs="Arial"/>
+          <w:sz w:val="24"/>
+          <w:szCs w:val="24"/>
+        </w:rPr>
+        <w:t>Cliente pede a devolução de um produto.</w:t>
+      </w:r>
+    </w:p>
+    <w:p>
+      <w:pPr>
+        <w:pStyle w:val="PargrafodaLista"/>
+        <w:numPr>
+          <w:ilvl w:val="0"/>
+          <w:numId w:val="12"/>
+        </w:numPr>
+        <w:rPr>
+          <w:rFonts w:ascii="Arial" w:hAnsi="Arial" w:cs="Arial"/>
+          <w:sz w:val="24"/>
+          <w:szCs w:val="24"/>
+        </w:rPr>
+      </w:pPr>
+      <w:r>
+        <w:rPr>
+          <w:rFonts w:ascii="Arial" w:hAnsi="Arial" w:cs="Arial"/>
+          <w:sz w:val="24"/>
+          <w:szCs w:val="24"/>
+        </w:rPr>
+        <w:t>Produto é examinado para verificar se há problemas que justifiquem a troca.</w:t>
+      </w:r>
+    </w:p>
+    <w:p>
+      <w:pPr>
+        <w:pStyle w:val="PargrafodaLista"/>
+        <w:numPr>
+          <w:ilvl w:val="1"/>
+          <w:numId w:val="12"/>
+        </w:numPr>
+        <w:rPr>
+          <w:rFonts w:ascii="Arial" w:hAnsi="Arial" w:cs="Arial"/>
+          <w:sz w:val="24"/>
+          <w:szCs w:val="24"/>
+        </w:rPr>
+      </w:pPr>
+      <w:r>
+        <w:rPr>
+          <w:rFonts w:ascii="Arial" w:hAnsi="Arial" w:cs="Arial"/>
+          <w:sz w:val="24"/>
+          <w:szCs w:val="24"/>
+        </w:rPr>
+        <w:t>Caso não haja problemas que justifiquem a troca, a troca é recusada.</w:t>
+      </w:r>
+    </w:p>
+    <w:p>
+      <w:pPr>
+        <w:pStyle w:val="PargrafodaLista"/>
+        <w:numPr>
+          <w:ilvl w:val="0"/>
+          <w:numId w:val="12"/>
+        </w:numPr>
+        <w:rPr>
+          <w:rFonts w:ascii="Arial" w:hAnsi="Arial" w:cs="Arial"/>
+          <w:sz w:val="24"/>
+          <w:szCs w:val="24"/>
+        </w:rPr>
+      </w:pPr>
+      <w:r>
+        <w:rPr>
+          <w:rFonts w:ascii="Arial" w:hAnsi="Arial" w:cs="Arial"/>
+          <w:sz w:val="24"/>
+          <w:szCs w:val="24"/>
+        </w:rPr>
+        <w:t>Cliente recebe um novo produto do mesmo tipo.</w:t>
+      </w:r>
+    </w:p>
+    <w:p>
+      <w:pPr>
+        <w:pStyle w:val="PargrafodaLista"/>
+        <w:numPr>
+          <w:ilvl w:val="1"/>
+          <w:numId w:val="12"/>
+        </w:numPr>
+        <w:rPr>
+          <w:rFonts w:ascii="Arial" w:hAnsi="Arial" w:cs="Arial"/>
+          <w:sz w:val="24"/>
+          <w:szCs w:val="24"/>
+        </w:rPr>
+      </w:pPr>
+      <w:r>
+        <w:rPr>
+          <w:rFonts w:ascii="Arial" w:hAnsi="Arial" w:cs="Arial"/>
+          <w:sz w:val="24"/>
+          <w:szCs w:val="24"/>
+        </w:rPr>
+        <w:t>Caso não haja o mesmo produto</w:t>
+      </w:r>
+      <w:r>
+        <w:rPr>
+          <w:rFonts w:ascii="Arial" w:hAnsi="Arial" w:cs="Arial"/>
+          <w:sz w:val="24"/>
+          <w:szCs w:val="24"/>
+        </w:rPr>
+        <w:t xml:space="preserve"> o cliente pode trocar por um outro produto de mesmo valor ou pedir reembolso.</w:t>
+      </w:r>
+    </w:p>
+    <w:p>
+      <w:pPr>
+        <w:pStyle w:val="PargrafodaLista"/>
+        <w:rPr>
+          <w:rFonts w:ascii="Arial" w:hAnsi="Arial" w:cs="Arial"/>
+          <w:sz w:val="24"/>
+          <w:szCs w:val="24"/>
+        </w:rPr>
+      </w:pPr>
+    </w:p>
+    <w:p>
+      <w:pPr>
+        <w:rPr>
+          <w:rFonts w:ascii="Arial" w:hAnsi="Arial" w:cs="Arial"/>
+          <w:sz w:val="24"/>
+          <w:szCs w:val="24"/>
+        </w:rPr>
+      </w:pPr>
+      <w:r>
+        <w:rPr>
+          <w:rFonts w:ascii="Arial" w:hAnsi="Arial" w:cs="Arial"/>
+          <w:b/>
+          <w:bCs/>
+          <w:sz w:val="24"/>
+          <w:szCs w:val="24"/>
+        </w:rPr>
+        <w:t>Processo</w:t>
+      </w:r>
+      <w:r>
+        <w:rPr>
+          <w:rFonts w:ascii="Arial" w:hAnsi="Arial" w:cs="Arial"/>
+          <w:sz w:val="24"/>
+          <w:szCs w:val="24"/>
+        </w:rPr>
+        <w:t>: Enviar produto para o almoxarifado.</w:t>
+      </w:r>
+    </w:p>
+    <w:p>
+      <w:pPr>
+        <w:rPr>
+          <w:rFonts w:ascii="Arial" w:hAnsi="Arial" w:cs="Arial"/>
+          <w:sz w:val="24"/>
+          <w:szCs w:val="24"/>
+        </w:rPr>
+      </w:pPr>
+      <w:r>
+        <w:rPr>
+          <w:rFonts w:ascii="Arial" w:hAnsi="Arial" w:cs="Arial"/>
+          <w:b/>
+          <w:bCs/>
+          <w:sz w:val="24"/>
+          <w:szCs w:val="24"/>
+        </w:rPr>
+        <w:t>Evento</w:t>
+      </w:r>
+      <w:r>
+        <w:rPr>
+          <w:rFonts w:ascii="Arial" w:hAnsi="Arial" w:cs="Arial"/>
+          <w:sz w:val="24"/>
+          <w:szCs w:val="24"/>
+        </w:rPr>
+        <w:t>: Produto defeituoso é enviado para o almoxarifado</w:t>
+      </w:r>
+    </w:p>
+    <w:p>
+      <w:pPr>
+        <w:rPr>
+          <w:rFonts w:ascii="Arial" w:hAnsi="Arial" w:cs="Arial"/>
+          <w:sz w:val="24"/>
+          <w:szCs w:val="24"/>
+        </w:rPr>
+      </w:pPr>
+      <w:r>
+        <w:rPr>
+          <w:rFonts w:ascii="Arial" w:hAnsi="Arial" w:cs="Arial"/>
+          <w:b/>
+          <w:bCs/>
+          <w:sz w:val="24"/>
+          <w:szCs w:val="24"/>
+        </w:rPr>
+        <w:t>Trabalhador envolvido</w:t>
+      </w:r>
+      <w:r>
+        <w:rPr>
+          <w:rFonts w:ascii="Arial" w:hAnsi="Arial" w:cs="Arial"/>
+          <w:sz w:val="24"/>
+          <w:szCs w:val="24"/>
+        </w:rPr>
+        <w:t>: Funcionário da loja.</w:t>
+      </w:r>
+    </w:p>
+    <w:p>
+      <w:pPr>
+        <w:pStyle w:val="PargrafodaLista"/>
+        <w:numPr>
+          <w:ilvl w:val="0"/>
+          <w:numId w:val="12"/>
+        </w:numPr>
+        <w:rPr>
+          <w:rFonts w:ascii="Arial" w:hAnsi="Arial" w:cs="Arial"/>
+          <w:sz w:val="24"/>
+          <w:szCs w:val="24"/>
+        </w:rPr>
+      </w:pPr>
+      <w:r>
+        <w:rPr>
+          <w:rFonts w:ascii="Arial" w:hAnsi="Arial" w:cs="Arial"/>
+          <w:sz w:val="24"/>
+          <w:szCs w:val="24"/>
+        </w:rPr>
+        <w:t>Produto defeituoso é enviado para o almoxarifado.</w:t>
+      </w:r>
+    </w:p>
+    <w:p>
+      <w:pPr>
+        <w:pStyle w:val="PargrafodaLista"/>
+        <w:numPr>
+          <w:ilvl w:val="1"/>
+          <w:numId w:val="12"/>
+        </w:numPr>
+        <w:rPr>
+          <w:rFonts w:ascii="Arial" w:hAnsi="Arial" w:cs="Arial"/>
+          <w:sz w:val="24"/>
+          <w:szCs w:val="24"/>
+        </w:rPr>
+      </w:pPr>
+      <w:r>
+        <w:rPr>
+          <w:rFonts w:ascii="Arial" w:hAnsi="Arial" w:cs="Arial"/>
+          <w:sz w:val="24"/>
+          <w:szCs w:val="24"/>
+        </w:rPr>
+        <w:t xml:space="preserve">Caso o produto não seja alimento ou </w:t>
+      </w:r>
+      <w:r>
+        <w:rPr>
+          <w:rFonts w:ascii="Arial" w:hAnsi="Arial" w:cs="Arial"/>
+          <w:sz w:val="24"/>
+          <w:szCs w:val="24"/>
+        </w:rPr>
+        <w:t xml:space="preserve">medicamento </w:t>
+      </w:r>
+      <w:r>
+        <w:rPr>
+          <w:rFonts w:ascii="Arial" w:hAnsi="Arial" w:cs="Arial"/>
+          <w:sz w:val="24"/>
+          <w:szCs w:val="24"/>
+        </w:rPr>
+        <w:t>e tenha um defeito que não</w:t>
+      </w:r>
+      <w:r>
+        <w:rPr>
+          <w:rFonts w:ascii="Arial" w:hAnsi="Arial" w:cs="Arial"/>
+          <w:sz w:val="24"/>
+          <w:szCs w:val="24"/>
+        </w:rPr>
+        <w:t xml:space="preserve"> traga perigo ao consumidor final</w:t>
+      </w:r>
+      <w:r>
+        <w:rPr>
+          <w:rFonts w:ascii="Arial" w:hAnsi="Arial" w:cs="Arial"/>
+          <w:sz w:val="24"/>
+          <w:szCs w:val="24"/>
+        </w:rPr>
+        <w:t>,</w:t>
+      </w:r>
+      <w:r>
+        <w:rPr>
+          <w:rFonts w:ascii="Arial" w:hAnsi="Arial" w:cs="Arial"/>
+          <w:sz w:val="24"/>
+          <w:szCs w:val="24"/>
+        </w:rPr>
+        <w:t xml:space="preserve"> o produto </w:t>
+      </w:r>
+      <w:r>
+        <w:rPr>
+          <w:rFonts w:ascii="Arial" w:hAnsi="Arial" w:cs="Arial"/>
+          <w:sz w:val="24"/>
+          <w:szCs w:val="24"/>
+        </w:rPr>
+        <w:t xml:space="preserve">é colocado </w:t>
+      </w:r>
+      <w:r>
+        <w:rPr>
+          <w:rFonts w:ascii="Arial" w:hAnsi="Arial" w:cs="Arial"/>
+          <w:sz w:val="24"/>
+          <w:szCs w:val="24"/>
+        </w:rPr>
+        <w:t>à</w:t>
+      </w:r>
+      <w:r>
+        <w:rPr>
+          <w:rFonts w:ascii="Arial" w:hAnsi="Arial" w:cs="Arial"/>
+          <w:sz w:val="24"/>
+          <w:szCs w:val="24"/>
+        </w:rPr>
+        <w:t xml:space="preserve"> venda </w:t>
+      </w:r>
+      <w:r>
+        <w:rPr>
+          <w:rFonts w:ascii="Arial" w:hAnsi="Arial" w:cs="Arial"/>
+          <w:sz w:val="24"/>
+          <w:szCs w:val="24"/>
+        </w:rPr>
+        <w:t>novamente</w:t>
+      </w:r>
+      <w:r>
+        <w:rPr>
+          <w:rFonts w:ascii="Arial" w:hAnsi="Arial" w:cs="Arial"/>
+          <w:sz w:val="24"/>
+          <w:szCs w:val="24"/>
+        </w:rPr>
+        <w:t xml:space="preserve"> com desconto e</w:t>
+      </w:r>
+      <w:r>
+        <w:rPr>
+          <w:rFonts w:ascii="Arial" w:hAnsi="Arial" w:cs="Arial"/>
+          <w:sz w:val="24"/>
+          <w:szCs w:val="24"/>
+        </w:rPr>
+        <w:t xml:space="preserve"> com aviso de defeito</w:t>
+      </w:r>
+      <w:r>
+        <w:rPr>
+          <w:rFonts w:ascii="Arial" w:hAnsi="Arial" w:cs="Arial"/>
+          <w:sz w:val="24"/>
+          <w:szCs w:val="24"/>
+        </w:rPr>
+        <w:t xml:space="preserve"> ou é doado</w:t>
+      </w:r>
+      <w:r>
+        <w:rPr>
+          <w:rFonts w:ascii="Arial" w:hAnsi="Arial" w:cs="Arial"/>
+          <w:sz w:val="24"/>
+          <w:szCs w:val="24"/>
+        </w:rPr>
+        <w:t>.</w:t>
+      </w:r>
+    </w:p>
+    <w:p>
+      <w:pPr>
+        <w:pStyle w:val="PargrafodaLista"/>
+        <w:numPr>
+          <w:ilvl w:val="1"/>
+          <w:numId w:val="12"/>
+        </w:numPr>
+        <w:rPr>
+          <w:rFonts w:ascii="Arial" w:hAnsi="Arial" w:cs="Arial"/>
+          <w:sz w:val="24"/>
+          <w:szCs w:val="24"/>
+        </w:rPr>
+      </w:pPr>
+      <w:r>
+        <w:rPr>
+          <w:rFonts w:ascii="Arial" w:hAnsi="Arial" w:cs="Arial"/>
+          <w:sz w:val="24"/>
+          <w:szCs w:val="24"/>
+        </w:rPr>
+        <w:lastRenderedPageBreak/>
+        <w:t xml:space="preserve">Caso o produto seja um alimento ou medicamento, este é </w:t>
+      </w:r>
+      <w:r>
+        <w:rPr>
+          <w:rFonts w:ascii="Arial" w:hAnsi="Arial" w:cs="Arial"/>
+          <w:sz w:val="24"/>
+          <w:szCs w:val="24"/>
+        </w:rPr>
+        <w:t>enviado para a fabricante ou é descartad</w:t>
+      </w:r>
+      <w:r>
+        <w:rPr>
+          <w:rFonts w:ascii="Arial" w:hAnsi="Arial" w:cs="Arial"/>
+          <w:sz w:val="24"/>
+          <w:szCs w:val="24"/>
+        </w:rPr>
+        <w:t>o</w:t>
+      </w:r>
+      <w:r>
+        <w:rPr>
+          <w:rFonts w:ascii="Arial" w:hAnsi="Arial" w:cs="Arial"/>
+          <w:sz w:val="24"/>
+          <w:szCs w:val="24"/>
+        </w:rPr>
+        <w:t>.</w:t>
       </w:r>
     </w:p>
     <w:p>
@@ -2774,6 +3325,119 @@
     </w:lvl>
   </w:abstractNum>
   <w:abstractNum w:abstractNumId="2" w15:restartNumberingAfterBreak="0">
+    <w:nsid w:val="35651AF0"/>
+    <w:multiLevelType w:val="hybridMultilevel"/>
+    <w:tmpl w:val="59988666"/>
+    <w:lvl w:ilvl="0" w:tplc="04160001">
+      <w:start w:val="1"/>
+      <w:numFmt w:val="bullet"/>
+      <w:lvlText w:val=""/>
+      <w:lvlJc w:val="left"/>
+      <w:pPr>
+        <w:ind w:left="720" w:hanging="360"/>
+      </w:pPr>
+      <w:rPr>
+        <w:rFonts w:ascii="Symbol" w:hAnsi="Symbol" w:hint="default"/>
+      </w:rPr>
+    </w:lvl>
+    <w:lvl w:ilvl="1" w:tplc="04160003">
+      <w:start w:val="1"/>
+      <w:numFmt w:val="bullet"/>
+      <w:lvlText w:val="o"/>
+      <w:lvlJc w:val="left"/>
+      <w:pPr>
+        <w:ind w:left="1440" w:hanging="360"/>
+      </w:pPr>
+      <w:rPr>
+        <w:rFonts w:ascii="Courier New" w:hAnsi="Courier New" w:cs="Courier New" w:hint="default"/>
+      </w:rPr>
+    </w:lvl>
+    <w:lvl w:ilvl="2" w:tplc="04160005" w:tentative="1">
+      <w:start w:val="1"/>
+      <w:numFmt w:val="bullet"/>
+      <w:lvlText w:val=""/>
+      <w:lvlJc w:val="left"/>
+      <w:pPr>
+        <w:ind w:left="2160" w:hanging="360"/>
+      </w:pPr>
+      <w:rPr>
+        <w:rFonts w:ascii="Wingdings" w:hAnsi="Wingdings" w:hint="default"/>
+      </w:rPr>
+    </w:lvl>
+    <w:lvl w:ilvl="3" w:tplc="04160001" w:tentative="1">
+      <w:start w:val="1"/>
+      <w:numFmt w:val="bullet"/>
+      <w:lvlText w:val=""/>
+      <w:lvlJc w:val="left"/>
+      <w:pPr>
+        <w:ind w:left="2880" w:hanging="360"/>
+      </w:pPr>
+      <w:rPr>
+        <w:rFonts w:ascii="Symbol" w:hAnsi="Symbol" w:hint="default"/>
+      </w:rPr>
+    </w:lvl>
+    <w:lvl w:ilvl="4" w:tplc="04160003" w:tentative="1">
+      <w:start w:val="1"/>
+      <w:numFmt w:val="bullet"/>
+      <w:lvlText w:val="o"/>
+      <w:lvlJc w:val="left"/>
+      <w:pPr>
+        <w:ind w:left="3600" w:hanging="360"/>
+      </w:pPr>
+      <w:rPr>
+        <w:rFonts w:ascii="Courier New" w:hAnsi="Courier New" w:cs="Courier New" w:hint="default"/>
+      </w:rPr>
+    </w:lvl>
+    <w:lvl w:ilvl="5" w:tplc="04160005" w:tentative="1">
+      <w:start w:val="1"/>
+      <w:numFmt w:val="bullet"/>
+      <w:lvlText w:val=""/>
+      <w:lvlJc w:val="left"/>
+      <w:pPr>
+        <w:ind w:left="4320" w:hanging="360"/>
+      </w:pPr>
+      <w:rPr>
+        <w:rFonts w:ascii="Wingdings" w:hAnsi="Wingdings" w:hint="default"/>
+      </w:rPr>
+    </w:lvl>
+    <w:lvl w:ilvl="6" w:tplc="04160001" w:tentative="1">
+      <w:start w:val="1"/>
+      <w:numFmt w:val="bullet"/>
+      <w:lvlText w:val=""/>
+      <w:lvlJc w:val="left"/>
+      <w:pPr>
+        <w:ind w:left="5040" w:hanging="360"/>
+      </w:pPr>
+      <w:rPr>
+        <w:rFonts w:ascii="Symbol" w:hAnsi="Symbol" w:hint="default"/>
+      </w:rPr>
+    </w:lvl>
+    <w:lvl w:ilvl="7" w:tplc="04160003" w:tentative="1">
+      <w:start w:val="1"/>
+      <w:numFmt w:val="bullet"/>
+      <w:lvlText w:val="o"/>
+      <w:lvlJc w:val="left"/>
+      <w:pPr>
+        <w:ind w:left="5760" w:hanging="360"/>
+      </w:pPr>
+      <w:rPr>
+        <w:rFonts w:ascii="Courier New" w:hAnsi="Courier New" w:cs="Courier New" w:hint="default"/>
+      </w:rPr>
+    </w:lvl>
+    <w:lvl w:ilvl="8" w:tplc="04160005" w:tentative="1">
+      <w:start w:val="1"/>
+      <w:numFmt w:val="bullet"/>
+      <w:lvlText w:val=""/>
+      <w:lvlJc w:val="left"/>
+      <w:pPr>
+        <w:ind w:left="6480" w:hanging="360"/>
+      </w:pPr>
+      <w:rPr>
+        <w:rFonts w:ascii="Wingdings" w:hAnsi="Wingdings" w:hint="default"/>
+      </w:rPr>
+    </w:lvl>
+  </w:abstractNum>
+  <w:abstractNum w:abstractNumId="3" w15:restartNumberingAfterBreak="0">
     <w:nsid w:val="387340BA"/>
     <w:multiLevelType w:val="hybridMultilevel"/>
     <w:tmpl w:val="22E065F6"/>
@@ -2886,7 +3550,7 @@
       </w:rPr>
     </w:lvl>
   </w:abstractNum>
-  <w:abstractNum w:abstractNumId="3" w15:restartNumberingAfterBreak="0">
+  <w:abstractNum w:abstractNumId="4" w15:restartNumberingAfterBreak="0">
     <w:nsid w:val="39BD3A1C"/>
     <w:multiLevelType w:val="hybridMultilevel"/>
     <w:tmpl w:val="F1480F9C"/>
@@ -2999,7 +3663,7 @@
       </w:rPr>
     </w:lvl>
   </w:abstractNum>
-  <w:abstractNum w:abstractNumId="4" w15:restartNumberingAfterBreak="0">
+  <w:abstractNum w:abstractNumId="5" w15:restartNumberingAfterBreak="0">
     <w:nsid w:val="3AD123C8"/>
     <w:multiLevelType w:val="hybridMultilevel"/>
     <w:tmpl w:val="ACB8A5A8"/>
@@ -3112,7 +3776,7 @@
       </w:rPr>
     </w:lvl>
   </w:abstractNum>
-  <w:abstractNum w:abstractNumId="5" w15:restartNumberingAfterBreak="0">
+  <w:abstractNum w:abstractNumId="6" w15:restartNumberingAfterBreak="0">
     <w:nsid w:val="3EA04ED8"/>
     <w:multiLevelType w:val="hybridMultilevel"/>
     <w:tmpl w:val="D2966AD6"/>
@@ -3225,7 +3889,7 @@
       </w:rPr>
     </w:lvl>
   </w:abstractNum>
-  <w:abstractNum w:abstractNumId="6" w15:restartNumberingAfterBreak="0">
+  <w:abstractNum w:abstractNumId="7" w15:restartNumberingAfterBreak="0">
     <w:nsid w:val="46EB66B6"/>
     <w:multiLevelType w:val="hybridMultilevel"/>
     <w:tmpl w:val="445AB280"/>
@@ -3338,7 +4002,7 @@
       </w:rPr>
     </w:lvl>
   </w:abstractNum>
-  <w:abstractNum w:abstractNumId="7" w15:restartNumberingAfterBreak="0">
+  <w:abstractNum w:abstractNumId="8" w15:restartNumberingAfterBreak="0">
     <w:nsid w:val="490A50C5"/>
     <w:multiLevelType w:val="hybridMultilevel"/>
     <w:tmpl w:val="CD0E37D2"/>
@@ -3451,7 +4115,7 @@
       </w:rPr>
     </w:lvl>
   </w:abstractNum>
-  <w:abstractNum w:abstractNumId="8" w15:restartNumberingAfterBreak="0">
+  <w:abstractNum w:abstractNumId="9" w15:restartNumberingAfterBreak="0">
     <w:nsid w:val="63627F3A"/>
     <w:multiLevelType w:val="hybridMultilevel"/>
     <w:tmpl w:val="666CD4FC"/>
@@ -3564,7 +4228,7 @@
       </w:rPr>
     </w:lvl>
   </w:abstractNum>
-  <w:abstractNum w:abstractNumId="9" w15:restartNumberingAfterBreak="0">
+  <w:abstractNum w:abstractNumId="10" w15:restartNumberingAfterBreak="0">
     <w:nsid w:val="649031AE"/>
     <w:multiLevelType w:val="hybridMultilevel"/>
     <w:tmpl w:val="2B6AFF70"/>
@@ -3677,7 +4341,7 @@
       </w:rPr>
     </w:lvl>
   </w:abstractNum>
-  <w:abstractNum w:abstractNumId="10" w15:restartNumberingAfterBreak="0">
+  <w:abstractNum w:abstractNumId="11" w15:restartNumberingAfterBreak="0">
     <w:nsid w:val="70400B13"/>
     <w:multiLevelType w:val="hybridMultilevel"/>
     <w:tmpl w:val="3384CC40"/>
@@ -3791,37 +4455,40 @@
     </w:lvl>
   </w:abstractNum>
   <w:num w:numId="1">
-    <w:abstractNumId w:val="8"/>
+    <w:abstractNumId w:val="9"/>
   </w:num>
   <w:num w:numId="2">
     <w:abstractNumId w:val="0"/>
   </w:num>
   <w:num w:numId="3">
-    <w:abstractNumId w:val="9"/>
+    <w:abstractNumId w:val="10"/>
   </w:num>
   <w:num w:numId="4">
-    <w:abstractNumId w:val="6"/>
+    <w:abstractNumId w:val="7"/>
   </w:num>
   <w:num w:numId="5">
     <w:abstractNumId w:val="1"/>
   </w:num>
   <w:num w:numId="6">
+    <w:abstractNumId w:val="6"/>
+  </w:num>
+  <w:num w:numId="7">
+    <w:abstractNumId w:val="11"/>
+  </w:num>
+  <w:num w:numId="8">
+    <w:abstractNumId w:val="3"/>
+  </w:num>
+  <w:num w:numId="9">
     <w:abstractNumId w:val="5"/>
   </w:num>
-  <w:num w:numId="7">
-    <w:abstractNumId w:val="10"/>
+  <w:num w:numId="10">
+    <w:abstractNumId w:val="8"/>
   </w:num>
-  <w:num w:numId="8">
-    <w:abstractNumId w:val="2"/>
-  </w:num>
-  <w:num w:numId="9">
+  <w:num w:numId="11">
     <w:abstractNumId w:val="4"/>
   </w:num>
-  <w:num w:numId="10">
-    <w:abstractNumId w:val="7"/>
-  </w:num>
-  <w:num w:numId="11">
-    <w:abstractNumId w:val="3"/>
+  <w:num w:numId="12">
+    <w:abstractNumId w:val="2"/>
   </w:num>
 </w:numbering>
 </file>

</xml_diff>